<commit_message>
Flettning af SQL skrivning og rapport
</commit_message>
<xml_diff>
--- a/Documents/Rapport_Persistens.docx
+++ b/Documents/Rapport_Persistens.docx
@@ -2336,52 +2336,84 @@
           <w:sz w:val="24"/>
           <w:szCs w:val="24"/>
         </w:rPr>
-        <w:t xml:space="preserve">, der gemmer pris og timestamp som en temporal historik. Når en ordre afsluttes, afgøres den gældende salgspris ud fra produktets prislinjer på tidspunktet for købet. Forretningsregler for rabat og fragt er modelleret som selvstændige begreber: Discount knyttes 0..1 til ordren og beskriver type, sats og en beløbsgrænse for udløsning af rabat, mens </w:t>
-      </w:r>
-      <w:proofErr w:type="spellStart"/>
+        <w:t xml:space="preserve">, der gemmer pris og timestamp som en temporal historik. Når en ordre afsluttes, afgøres den gældende salgspris ud fra produktets prislinjer på tidspunktet for købet. Forretningsregler for rabat og fragt er modelleret som selvstændige begreber: Discount knyttes </w:t>
+      </w:r>
+      <w:proofErr w:type="gramStart"/>
       <w:r>
         <w:rPr>
           <w:sz w:val="24"/>
           <w:szCs w:val="24"/>
         </w:rPr>
-        <w:t>Freight</w:t>
-      </w:r>
-      <w:proofErr w:type="spellEnd"/>
+        <w:t>0..</w:t>
+      </w:r>
+      <w:proofErr w:type="gramEnd"/>
       <w:r>
         <w:rPr>
           <w:sz w:val="24"/>
           <w:szCs w:val="24"/>
         </w:rPr>
-        <w:t xml:space="preserve"> tilsvarende beskriver leveringsmetode, basisomkostning og evt. fri-fragt-grænse. Disse to objekter gør det muligt at ændre satser og tærskler uden at påvirke kerneobjekterne for ordre og lager.</w:t>
-      </w:r>
-    </w:p>
-    <w:p>
-      <w:pPr>
-        <w:pStyle w:val="Heading1"/>
-        <w:spacing w:line="360" w:lineRule="auto"/>
-      </w:pPr>
+        <w:t xml:space="preserve">1 til ordren og beskriver type, sats og en beløbsgrænse for udløsning af rabat, mens </w:t>
+      </w:r>
+      <w:proofErr w:type="spellStart"/>
       <w:r>
         <w:rPr>
           <w:sz w:val="24"/>
           <w:szCs w:val="24"/>
         </w:rPr>
-        <w:t xml:space="preserve">Betalings- og afregningssporet opsummeres i </w:t>
-      </w:r>
-      <w:proofErr w:type="spellStart"/>
+        <w:t>Freight</w:t>
+      </w:r>
+      <w:proofErr w:type="spellEnd"/>
       <w:r>
         <w:rPr>
           <w:sz w:val="24"/>
           <w:szCs w:val="24"/>
         </w:rPr>
-        <w:t>Invoice</w:t>
-      </w:r>
-      <w:proofErr w:type="spellEnd"/>
+        <w:t xml:space="preserve"> tilsvarende beskriver leveringsmetode, basisomkostning og evt. fri-fragt-grænse. Disse to objekter gør det muligt at ændre satser og tærskler uden at påvirke kerneobjekterne for ordre og lager.</w:t>
+      </w:r>
+    </w:p>
+    <w:p>
+      <w:pPr>
+        <w:pStyle w:val="Heading1"/>
+        <w:spacing w:line="360" w:lineRule="auto"/>
+      </w:pPr>
       <w:r>
         <w:rPr>
           <w:sz w:val="24"/>
           <w:szCs w:val="24"/>
         </w:rPr>
-        <w:t xml:space="preserve">, som udstedes 0..1 pr. ordre og indeholder fakturanummer, betalingsmetode, beløb og total. Fakturaen er afledt af ordren og dens linjer, den valgte pris på købstidspunktet, samt de regler for rabat og fragt, der gælder i situationen. Samlet set sikrer modellen klar </w:t>
+        <w:t xml:space="preserve">Betalings- og afregningssporet opsummeres i </w:t>
+      </w:r>
+      <w:proofErr w:type="spellStart"/>
+      <w:r>
+        <w:rPr>
+          <w:sz w:val="24"/>
+          <w:szCs w:val="24"/>
+        </w:rPr>
+        <w:t>Invoice</w:t>
+      </w:r>
+      <w:proofErr w:type="spellEnd"/>
+      <w:r>
+        <w:rPr>
+          <w:sz w:val="24"/>
+          <w:szCs w:val="24"/>
+        </w:rPr>
+        <w:t xml:space="preserve">, som udstedes </w:t>
+      </w:r>
+      <w:proofErr w:type="gramStart"/>
+      <w:r>
+        <w:rPr>
+          <w:sz w:val="24"/>
+          <w:szCs w:val="24"/>
+        </w:rPr>
+        <w:t>0..</w:t>
+      </w:r>
+      <w:proofErr w:type="gramEnd"/>
+      <w:r>
+        <w:rPr>
+          <w:sz w:val="24"/>
+          <w:szCs w:val="24"/>
+        </w:rPr>
+        <w:t xml:space="preserve">1 pr. ordre og indeholder fakturanummer, betalingsmetode, beløb og total. Fakturaen er afledt af ordren og dens linjer, den valgte pris på købstidspunktet, samt de regler for rabat og fragt, der gælder i situationen. Samlet set sikrer modellen klar </w:t>
       </w:r>
       <w:proofErr w:type="spellStart"/>
       <w:r>
@@ -2685,13 +2717,29 @@
         <w:t xml:space="preserve">Når alle produkter er tilføjet </w:t>
       </w:r>
       <w:r>
-        <w:t xml:space="preserve">til ordren </w:t>
+        <w:t xml:space="preserve">til </w:t>
+      </w:r>
+      <w:proofErr w:type="gramStart"/>
+      <w:r>
+        <w:t>ordren</w:t>
+      </w:r>
+      <w:proofErr w:type="gramEnd"/>
+      <w:r>
+        <w:t xml:space="preserve"> </w:t>
       </w:r>
       <w:r>
         <w:t xml:space="preserve">sender aktøren en besked til systemet. Systemet udregner herefter pris, rabat, og fragt. </w:t>
       </w:r>
       <w:r>
-        <w:t xml:space="preserve">Når systemet er færdig med udregningerne </w:t>
+        <w:t xml:space="preserve">Når systemet er </w:t>
+      </w:r>
+      <w:proofErr w:type="gramStart"/>
+      <w:r>
+        <w:t>færdig</w:t>
+      </w:r>
+      <w:proofErr w:type="gramEnd"/>
+      <w:r>
+        <w:t xml:space="preserve"> med udregningerne </w:t>
       </w:r>
       <w:r>
         <w:t>sender den dem tilbage til aktøren</w:t>
@@ -2939,7 +2987,15 @@
       </w:r>
       <w:proofErr w:type="spellEnd"/>
       <w:r>
-        <w:t xml:space="preserve">, hvor at den yderligere går ned igennem </w:t>
+        <w:t xml:space="preserve">, </w:t>
+      </w:r>
+      <w:proofErr w:type="gramStart"/>
+      <w:r>
+        <w:t>hvor at</w:t>
+      </w:r>
+      <w:proofErr w:type="gramEnd"/>
+      <w:r>
+        <w:t xml:space="preserve"> den yderligere går ned igennem </w:t>
       </w:r>
       <w:proofErr w:type="spellStart"/>
       <w:r>
@@ -3018,7 +3074,15 @@
         <w:t xml:space="preserve">er det loop som kan ses i det forrige SSD. </w:t>
       </w:r>
       <w:r>
-        <w:t xml:space="preserve">Denne funktioner gå ned </w:t>
+        <w:t xml:space="preserve">Denne funktioner </w:t>
+      </w:r>
+      <w:proofErr w:type="gramStart"/>
+      <w:r>
+        <w:t>gå</w:t>
+      </w:r>
+      <w:proofErr w:type="gramEnd"/>
+      <w:r>
+        <w:t xml:space="preserve"> ned </w:t>
       </w:r>
       <w:r>
         <w:t xml:space="preserve">og henter alle de produkter som der skal bruges. Dette gøres med </w:t>
@@ -4784,7 +4848,15 @@
         <w:t xml:space="preserve">domain modellen kan det </w:t>
       </w:r>
       <w:r>
-        <w:t xml:space="preserve">sidste diagram laves inden at meningsfuld kode kan blive skrevet. </w:t>
+        <w:t xml:space="preserve">sidste diagram laves </w:t>
+      </w:r>
+      <w:proofErr w:type="gramStart"/>
+      <w:r>
+        <w:t>inden at</w:t>
+      </w:r>
+      <w:proofErr w:type="gramEnd"/>
+      <w:r>
+        <w:t xml:space="preserve"> meningsfuld kode kan blive skrevet. </w:t>
       </w:r>
     </w:p>
     <w:p>
@@ -5051,6 +5123,201 @@
     </w:p>
     <w:p>
       <w:pPr>
+        <w:jc w:val="center"/>
+        <w:rPr>
+          <w:sz w:val="36"/>
+          <w:szCs w:val="36"/>
+        </w:rPr>
+      </w:pPr>
+    </w:p>
+    <w:p>
+      <w:pPr>
+        <w:jc w:val="center"/>
+      </w:pPr>
+      <w:r>
+        <w:rPr>
+          <w:noProof/>
+        </w:rPr>
+        <w:drawing>
+          <wp:inline distT="0" distB="0" distL="0" distR="0" wp14:anchorId="54BF793E" wp14:editId="509B1BE9">
+            <wp:extent cx="4015739" cy="2904618"/>
+            <wp:effectExtent l="0" t="0" r="4445" b="0"/>
+            <wp:docPr id="1065150469" name="Picture 1" descr="A screenshot of a computer code&#10;&#10;AI-generated content may be incorrect."/>
+            <wp:cNvGraphicFramePr>
+              <a:graphicFrameLocks xmlns:a="http://schemas.openxmlformats.org/drawingml/2006/main" noChangeAspect="1"/>
+            </wp:cNvGraphicFramePr>
+            <a:graphic xmlns:a="http://schemas.openxmlformats.org/drawingml/2006/main">
+              <a:graphicData uri="http://schemas.openxmlformats.org/drawingml/2006/picture">
+                <pic:pic xmlns:pic="http://schemas.openxmlformats.org/drawingml/2006/picture">
+                  <pic:nvPicPr>
+                    <pic:cNvPr id="1065150469" name="Picture 1" descr="A screenshot of a computer code&#10;&#10;AI-generated content may be incorrect."/>
+                    <pic:cNvPicPr/>
+                  </pic:nvPicPr>
+                  <pic:blipFill>
+                    <a:blip r:embed="rId16"/>
+                    <a:stretch>
+                      <a:fillRect/>
+                    </a:stretch>
+                  </pic:blipFill>
+                  <pic:spPr>
+                    <a:xfrm>
+                      <a:off x="0" y="0"/>
+                      <a:ext cx="4026820" cy="2912633"/>
+                    </a:xfrm>
+                    <a:prstGeom prst="rect">
+                      <a:avLst/>
+                    </a:prstGeom>
+                  </pic:spPr>
+                </pic:pic>
+              </a:graphicData>
+            </a:graphic>
+          </wp:inline>
+        </w:drawing>
+      </w:r>
+    </w:p>
+    <w:p>
+      <w:r>
+        <w:t xml:space="preserve"> denne SQL </w:t>
+      </w:r>
+      <w:proofErr w:type="spellStart"/>
+      <w:r>
+        <w:t>Querry</w:t>
+      </w:r>
+      <w:proofErr w:type="spellEnd"/>
+      <w:r>
+        <w:t xml:space="preserve">, er blevet brugt til at skabe </w:t>
+      </w:r>
+      <w:proofErr w:type="spellStart"/>
+      <w:r>
+        <w:t>tables</w:t>
+      </w:r>
+      <w:proofErr w:type="spellEnd"/>
+      <w:r>
+        <w:t xml:space="preserve"> i vores database. Ud fra vores Domain Model, hvoraf der blev skabt et </w:t>
+      </w:r>
+      <w:proofErr w:type="spellStart"/>
+      <w:r>
+        <w:t>Relational</w:t>
+      </w:r>
+      <w:proofErr w:type="spellEnd"/>
+      <w:r>
+        <w:t xml:space="preserve"> </w:t>
+      </w:r>
+      <w:proofErr w:type="spellStart"/>
+      <w:r>
+        <w:t>Schema</w:t>
+      </w:r>
+      <w:proofErr w:type="spellEnd"/>
+      <w:r>
+        <w:t>.</w:t>
+      </w:r>
+    </w:p>
+    <w:p>
+      <w:r>
+        <w:t xml:space="preserve">Der er </w:t>
+      </w:r>
+      <w:proofErr w:type="spellStart"/>
+      <w:r>
+        <w:t>Foreign</w:t>
+      </w:r>
+      <w:proofErr w:type="spellEnd"/>
+      <w:r>
+        <w:t xml:space="preserve"> Keys</w:t>
+      </w:r>
+      <w:r>
+        <w:t xml:space="preserve"> til andre </w:t>
+      </w:r>
+      <w:proofErr w:type="spellStart"/>
+      <w:r>
+        <w:t>tables</w:t>
+      </w:r>
+      <w:proofErr w:type="spellEnd"/>
+      <w:r>
+        <w:t xml:space="preserve"> som de gør brug af. Det vil dermed blive brugt sammen med </w:t>
+      </w:r>
+      <w:proofErr w:type="spellStart"/>
+      <w:r>
+        <w:t>Prepared</w:t>
+      </w:r>
+      <w:proofErr w:type="spellEnd"/>
+      <w:r>
+        <w:t xml:space="preserve"> Statements inde i vores IDE for Java.</w:t>
+      </w:r>
+    </w:p>
+    <w:p>
+      <w:r>
+        <w:t xml:space="preserve">ID i disse </w:t>
+      </w:r>
+      <w:proofErr w:type="spellStart"/>
+      <w:r>
+        <w:t>tables</w:t>
+      </w:r>
+      <w:proofErr w:type="spellEnd"/>
+      <w:r>
+        <w:t>, er Auto-</w:t>
+      </w:r>
+      <w:proofErr w:type="spellStart"/>
+      <w:r>
+        <w:t>Generated</w:t>
+      </w:r>
+      <w:proofErr w:type="spellEnd"/>
+      <w:r>
+        <w:t xml:space="preserve"> </w:t>
+      </w:r>
+      <w:proofErr w:type="spellStart"/>
+      <w:r>
+        <w:t>keys</w:t>
+      </w:r>
+      <w:proofErr w:type="spellEnd"/>
+      <w:r>
+        <w:t xml:space="preserve">. </w:t>
+      </w:r>
+      <w:proofErr w:type="spellStart"/>
+      <w:r>
+        <w:t>Dvs</w:t>
+      </w:r>
+      <w:proofErr w:type="spellEnd"/>
+      <w:r>
+        <w:t xml:space="preserve"> at hver gang der for eksempel bliver skabt en ny Customer. Vil den få tildelt sin egen unikke </w:t>
+      </w:r>
+      <w:proofErr w:type="spellStart"/>
+      <w:r>
+        <w:t>Primary</w:t>
+      </w:r>
+      <w:proofErr w:type="spellEnd"/>
+      <w:r>
+        <w:t xml:space="preserve"> ID Key</w:t>
+      </w:r>
+      <w:proofErr w:type="gramStart"/>
+      <w:r>
+        <w:t>.</w:t>
+      </w:r>
+      <w:proofErr w:type="gramEnd"/>
+    </w:p>
+    <w:p>
+      <w:r>
+        <w:t xml:space="preserve">CREATE TABLE er opsat til at blive skabt i den rigtige rækkefølge, så de påsatte </w:t>
+      </w:r>
+      <w:proofErr w:type="spellStart"/>
+      <w:r>
+        <w:t>Foreign</w:t>
+      </w:r>
+      <w:proofErr w:type="spellEnd"/>
+      <w:r>
+        <w:t xml:space="preserve"> Keys bliver tildelt til de rigtige </w:t>
+      </w:r>
+      <w:proofErr w:type="spellStart"/>
+      <w:r>
+        <w:t>Tables</w:t>
+      </w:r>
+      <w:proofErr w:type="spellEnd"/>
+      <w:r>
+        <w:t>.</w:t>
+      </w:r>
+    </w:p>
+    <w:p/>
+    <w:p>
+      <w:pPr>
         <w:pStyle w:val="Heading2"/>
         <w:spacing w:line="360" w:lineRule="auto"/>
         <w:rPr>
@@ -5068,6 +5335,341 @@
     </w:p>
     <w:p>
       <w:pPr>
+        <w:jc w:val="center"/>
+      </w:pPr>
+      <w:r>
+        <w:rPr>
+          <w:noProof/>
+        </w:rPr>
+        <w:drawing>
+          <wp:inline distT="0" distB="0" distL="0" distR="0" wp14:anchorId="4BD1DF37" wp14:editId="4D6D2C21">
+            <wp:extent cx="3276884" cy="1828958"/>
+            <wp:effectExtent l="0" t="0" r="0" b="0"/>
+            <wp:docPr id="2097815277" name="Picture 1" descr="A computer code with green text&#10;&#10;AI-generated content may be incorrect."/>
+            <wp:cNvGraphicFramePr>
+              <a:graphicFrameLocks xmlns:a="http://schemas.openxmlformats.org/drawingml/2006/main" noChangeAspect="1"/>
+            </wp:cNvGraphicFramePr>
+            <a:graphic xmlns:a="http://schemas.openxmlformats.org/drawingml/2006/main">
+              <a:graphicData uri="http://schemas.openxmlformats.org/drawingml/2006/picture">
+                <pic:pic xmlns:pic="http://schemas.openxmlformats.org/drawingml/2006/picture">
+                  <pic:nvPicPr>
+                    <pic:cNvPr id="2097815277" name="Picture 1" descr="A computer code with green text&#10;&#10;AI-generated content may be incorrect."/>
+                    <pic:cNvPicPr/>
+                  </pic:nvPicPr>
+                  <pic:blipFill>
+                    <a:blip r:embed="rId17"/>
+                    <a:stretch>
+                      <a:fillRect/>
+                    </a:stretch>
+                  </pic:blipFill>
+                  <pic:spPr>
+                    <a:xfrm>
+                      <a:off x="0" y="0"/>
+                      <a:ext cx="3276884" cy="1828958"/>
+                    </a:xfrm>
+                    <a:prstGeom prst="rect">
+                      <a:avLst/>
+                    </a:prstGeom>
+                  </pic:spPr>
+                </pic:pic>
+              </a:graphicData>
+            </a:graphic>
+          </wp:inline>
+        </w:drawing>
+      </w:r>
+    </w:p>
+    <w:p>
+      <w:r>
+        <w:t xml:space="preserve">Dette script indsætter værdier til den </w:t>
+      </w:r>
+      <w:proofErr w:type="spellStart"/>
+      <w:r>
+        <w:t>Primary</w:t>
+      </w:r>
+      <w:proofErr w:type="spellEnd"/>
+      <w:r>
+        <w:t xml:space="preserve"> Key, i dette tilfælde Zip i Tablet </w:t>
+      </w:r>
+      <w:proofErr w:type="spellStart"/>
+      <w:r>
+        <w:t>ZipTable</w:t>
+      </w:r>
+      <w:proofErr w:type="spellEnd"/>
+      <w:r>
+        <w:t>.</w:t>
+      </w:r>
+      <w:r>
+        <w:br/>
+        <w:t xml:space="preserve">det sikrer at der kun kan være den specifikke by til sit </w:t>
+      </w:r>
+      <w:proofErr w:type="spellStart"/>
+      <w:r>
+        <w:t>Primary</w:t>
+      </w:r>
+      <w:proofErr w:type="spellEnd"/>
+      <w:r>
+        <w:t xml:space="preserve"> Key nummer.</w:t>
+      </w:r>
+    </w:p>
+    <w:p>
+      <w:proofErr w:type="spellStart"/>
+      <w:r>
+        <w:lastRenderedPageBreak/>
+        <w:t>ZipTable</w:t>
+      </w:r>
+      <w:proofErr w:type="spellEnd"/>
+      <w:r>
+        <w:t xml:space="preserve"> er et join </w:t>
+      </w:r>
+      <w:proofErr w:type="spellStart"/>
+      <w:r>
+        <w:t>table</w:t>
+      </w:r>
+      <w:proofErr w:type="spellEnd"/>
+      <w:r>
+        <w:t xml:space="preserve">, hvorved andre klasser der skal </w:t>
+      </w:r>
+      <w:proofErr w:type="spellStart"/>
+      <w:r>
+        <w:t>skal</w:t>
+      </w:r>
+      <w:proofErr w:type="spellEnd"/>
+      <w:r>
+        <w:t xml:space="preserve"> bruge en by referere til denne Zip </w:t>
+      </w:r>
+      <w:proofErr w:type="spellStart"/>
+      <w:r>
+        <w:t>Primary</w:t>
+      </w:r>
+      <w:proofErr w:type="spellEnd"/>
+      <w:r>
+        <w:t xml:space="preserve"> Key.</w:t>
+      </w:r>
+    </w:p>
+    <w:p/>
+    <w:p>
+      <w:pPr>
+        <w:jc w:val="center"/>
+      </w:pPr>
+      <w:r>
+        <w:rPr>
+          <w:noProof/>
+        </w:rPr>
+        <w:drawing>
+          <wp:inline distT="0" distB="0" distL="0" distR="0" wp14:anchorId="7042BE16" wp14:editId="4B833280">
+            <wp:extent cx="5731510" cy="1382395"/>
+            <wp:effectExtent l="0" t="0" r="2540" b="8255"/>
+            <wp:docPr id="497973295" name="Picture 1" descr="A group of text on a white background&#10;&#10;AI-generated content may be incorrect."/>
+            <wp:cNvGraphicFramePr>
+              <a:graphicFrameLocks xmlns:a="http://schemas.openxmlformats.org/drawingml/2006/main" noChangeAspect="1"/>
+            </wp:cNvGraphicFramePr>
+            <a:graphic xmlns:a="http://schemas.openxmlformats.org/drawingml/2006/main">
+              <a:graphicData uri="http://schemas.openxmlformats.org/drawingml/2006/picture">
+                <pic:pic xmlns:pic="http://schemas.openxmlformats.org/drawingml/2006/picture">
+                  <pic:nvPicPr>
+                    <pic:cNvPr id="497973295" name="Picture 1" descr="A group of text on a white background&#10;&#10;AI-generated content may be incorrect."/>
+                    <pic:cNvPicPr/>
+                  </pic:nvPicPr>
+                  <pic:blipFill>
+                    <a:blip r:embed="rId18"/>
+                    <a:stretch>
+                      <a:fillRect/>
+                    </a:stretch>
+                  </pic:blipFill>
+                  <pic:spPr>
+                    <a:xfrm>
+                      <a:off x="0" y="0"/>
+                      <a:ext cx="5731510" cy="1382395"/>
+                    </a:xfrm>
+                    <a:prstGeom prst="rect">
+                      <a:avLst/>
+                    </a:prstGeom>
+                  </pic:spPr>
+                </pic:pic>
+              </a:graphicData>
+            </a:graphic>
+          </wp:inline>
+        </w:drawing>
+      </w:r>
+    </w:p>
+    <w:p>
+      <w:r>
+        <w:t xml:space="preserve">Her er endnu et </w:t>
+      </w:r>
+      <w:proofErr w:type="spellStart"/>
+      <w:r>
+        <w:t>insert</w:t>
+      </w:r>
+      <w:proofErr w:type="spellEnd"/>
+      <w:r>
+        <w:t xml:space="preserve">, hvor der sættes data ind i Customer </w:t>
+      </w:r>
+      <w:proofErr w:type="spellStart"/>
+      <w:r>
+        <w:t>Table</w:t>
+      </w:r>
+      <w:proofErr w:type="spellEnd"/>
+      <w:r>
+        <w:t>.</w:t>
+      </w:r>
+      <w:r>
+        <w:br/>
+        <w:t xml:space="preserve">Der bliver tildelt de nødvendige </w:t>
+      </w:r>
+      <w:proofErr w:type="spellStart"/>
+      <w:r>
+        <w:t>varchar</w:t>
+      </w:r>
+      <w:proofErr w:type="spellEnd"/>
+      <w:r>
+        <w:t xml:space="preserve"> samt INT, til Type og </w:t>
+      </w:r>
+      <w:proofErr w:type="spellStart"/>
+      <w:r>
+        <w:t>Zipcode</w:t>
+      </w:r>
+      <w:proofErr w:type="spellEnd"/>
+      <w:r>
+        <w:t xml:space="preserve">. Hvoraf </w:t>
+      </w:r>
+      <w:proofErr w:type="spellStart"/>
+      <w:r>
+        <w:t>Zipcode</w:t>
+      </w:r>
+      <w:proofErr w:type="spellEnd"/>
+      <w:r>
+        <w:t xml:space="preserve"> er en </w:t>
+      </w:r>
+      <w:proofErr w:type="spellStart"/>
+      <w:r>
+        <w:t>Foreign</w:t>
+      </w:r>
+      <w:proofErr w:type="spellEnd"/>
+      <w:r>
+        <w:t xml:space="preserve"> Key til </w:t>
+      </w:r>
+      <w:proofErr w:type="spellStart"/>
+      <w:r>
+        <w:t>ZipTable</w:t>
+      </w:r>
+      <w:proofErr w:type="spellEnd"/>
+      <w:r>
+        <w:t>. For at skulle få fat i den anlagte City.</w:t>
+      </w:r>
+    </w:p>
+    <w:p/>
+    <w:p/>
+    <w:p/>
+    <w:p/>
+    <w:p/>
+    <w:p/>
+    <w:p/>
+    <w:p/>
+    <w:p>
+      <w:pPr>
+        <w:jc w:val="center"/>
+      </w:pPr>
+      <w:r>
+        <w:rPr>
+          <w:noProof/>
+        </w:rPr>
+        <w:drawing>
+          <wp:inline distT="0" distB="0" distL="0" distR="0" wp14:anchorId="0335308B" wp14:editId="2A940862">
+            <wp:extent cx="2590800" cy="3589020"/>
+            <wp:effectExtent l="0" t="0" r="0" b="0"/>
+            <wp:docPr id="862498100" name="Picture 1" descr="A screenshot of a computer&#10;&#10;AI-generated content may be incorrect."/>
+            <wp:cNvGraphicFramePr>
+              <a:graphicFrameLocks xmlns:a="http://schemas.openxmlformats.org/drawingml/2006/main" noChangeAspect="1"/>
+            </wp:cNvGraphicFramePr>
+            <a:graphic xmlns:a="http://schemas.openxmlformats.org/drawingml/2006/main">
+              <a:graphicData uri="http://schemas.openxmlformats.org/drawingml/2006/picture">
+                <pic:pic xmlns:pic="http://schemas.openxmlformats.org/drawingml/2006/picture">
+                  <pic:nvPicPr>
+                    <pic:cNvPr id="862498100" name="Picture 1" descr="A screenshot of a computer&#10;&#10;AI-generated content may be incorrect."/>
+                    <pic:cNvPicPr/>
+                  </pic:nvPicPr>
+                  <pic:blipFill>
+                    <a:blip r:embed="rId19"/>
+                    <a:stretch>
+                      <a:fillRect/>
+                    </a:stretch>
+                  </pic:blipFill>
+                  <pic:spPr>
+                    <a:xfrm>
+                      <a:off x="0" y="0"/>
+                      <a:ext cx="2591025" cy="3589332"/>
+                    </a:xfrm>
+                    <a:prstGeom prst="rect">
+                      <a:avLst/>
+                    </a:prstGeom>
+                  </pic:spPr>
+                </pic:pic>
+              </a:graphicData>
+            </a:graphic>
+          </wp:inline>
+        </w:drawing>
+      </w:r>
+    </w:p>
+    <w:p>
+      <w:r>
+        <w:t xml:space="preserve">Har derud over lavet et SQL </w:t>
+      </w:r>
+      <w:proofErr w:type="spellStart"/>
+      <w:r>
+        <w:t>Querry</w:t>
+      </w:r>
+      <w:proofErr w:type="spellEnd"/>
+      <w:r>
+        <w:t xml:space="preserve">, i tilfælde af, at man skulle blive </w:t>
+      </w:r>
+      <w:proofErr w:type="gramStart"/>
+      <w:r>
+        <w:t>nød</w:t>
+      </w:r>
+      <w:proofErr w:type="gramEnd"/>
+      <w:r>
+        <w:t xml:space="preserve"> til at drop </w:t>
+      </w:r>
+      <w:proofErr w:type="spellStart"/>
+      <w:r>
+        <w:t>table</w:t>
+      </w:r>
+      <w:proofErr w:type="spellEnd"/>
+      <w:r>
+        <w:t xml:space="preserve">. Og fjerne dem fra databasen. </w:t>
+      </w:r>
+      <w:r>
+        <w:br/>
+        <w:t xml:space="preserve">De er sat op i den rigtige rækkefølge, for ikke at skulle gå i </w:t>
+      </w:r>
+      <w:proofErr w:type="spellStart"/>
+      <w:r>
+        <w:t>kampulage</w:t>
+      </w:r>
+      <w:proofErr w:type="spellEnd"/>
+      <w:r>
+        <w:t xml:space="preserve"> med </w:t>
+      </w:r>
+      <w:proofErr w:type="spellStart"/>
+      <w:r>
+        <w:t>Foreign</w:t>
+      </w:r>
+      <w:proofErr w:type="spellEnd"/>
+      <w:r>
+        <w:t xml:space="preserve"> </w:t>
+      </w:r>
+      <w:proofErr w:type="spellStart"/>
+      <w:r>
+        <w:t>key</w:t>
+      </w:r>
+      <w:proofErr w:type="spellEnd"/>
+      <w:r>
+        <w:t>.</w:t>
+      </w:r>
+    </w:p>
+    <w:p/>
+    <w:p>
+      <w:pPr>
         <w:pStyle w:val="Heading1"/>
         <w:spacing w:line="360" w:lineRule="auto"/>
         <w:rPr>
@@ -5079,6 +5681,7 @@
         <w:rPr>
           <w:lang w:val="en-US"/>
         </w:rPr>
+        <w:lastRenderedPageBreak/>
         <w:t>Code Standard</w:t>
       </w:r>
       <w:bookmarkEnd w:id="13"/>
@@ -5131,9 +5734,9 @@
       </w:pPr>
     </w:p>
     <w:sectPr>
-      <w:headerReference w:type="default" r:id="rId16"/>
-      <w:footerReference w:type="default" r:id="rId17"/>
-      <w:headerReference w:type="first" r:id="rId18"/>
+      <w:headerReference w:type="default" r:id="rId20"/>
+      <w:footerReference w:type="default" r:id="rId21"/>
+      <w:headerReference w:type="first" r:id="rId22"/>
       <w:pgSz w:w="11909" w:h="16834"/>
       <w:pgMar w:top="1440" w:right="1440" w:bottom="1440" w:left="1440" w:header="720" w:footer="720" w:gutter="0"/>
       <w:pgNumType w:start="0"/>
@@ -7358,19 +7961,12 @@
 </file>
 
 <file path=customXml/item1.xml><?xml version="1.0" encoding="utf-8"?>
-<?mso-contentType ?>
-<FormTemplates xmlns="http://schemas.microsoft.com/sharepoint/v3/contenttype/forms">
-  <Display>DocumentLibraryForm</Display>
-  <Edit>DocumentLibraryForm</Edit>
-  <New>DocumentLibraryForm</New>
-</FormTemplates>
+<p:properties xmlns:p="http://schemas.microsoft.com/office/2006/metadata/properties" xmlns:xsi="http://www.w3.org/2001/XMLSchema-instance" xmlns:pc="http://schemas.microsoft.com/office/infopath/2007/PartnerControls">
+  <documentManagement/>
+</p:properties>
 </file>
 
 <file path=customXml/item2.xml><?xml version="1.0" encoding="utf-8"?>
-<b:Sources xmlns:b="http://schemas.openxmlformats.org/officeDocument/2006/bibliography" xmlns="http://schemas.openxmlformats.org/officeDocument/2006/bibliography" SelectedStyle="\APASixthEditionOfficeOnline.xsl" StyleName="APA" Version="6"/>
-</file>
-
-<file path=customXml/item3.xml><?xml version="1.0" encoding="utf-8"?>
 <ct:contentTypeSchema xmlns:ct="http://schemas.microsoft.com/office/2006/metadata/contentType" xmlns:ma="http://schemas.microsoft.com/office/2006/metadata/properties/metaAttributes" ct:_="" ma:_="" ma:contentTypeName="Dokument" ma:contentTypeID="0x010100D9A7EA9C25A42647AB1C4D463853CC43" ma:contentTypeVersion="3" ma:contentTypeDescription="Opret et nyt dokument." ma:contentTypeScope="" ma:versionID="30645b52a95f58b0cc34d0311eb7a3c8">
   <xsd:schema xmlns:xsd="http://www.w3.org/2001/XMLSchema" xmlns:xs="http://www.w3.org/2001/XMLSchema" xmlns:p="http://schemas.microsoft.com/office/2006/metadata/properties" xmlns:ns2="a4ff9770-fb31-40be-873b-18c3ba0062fd" targetNamespace="http://schemas.microsoft.com/office/2006/metadata/properties" ma:root="true" ma:fieldsID="d8022a8ba6195ac81fd4ac1824150100" ns2:_="">
     <xsd:import namespace="a4ff9770-fb31-40be-873b-18c3ba0062fd"/>
@@ -7508,29 +8104,29 @@
 </ct:contentTypeSchema>
 </file>
 
+<file path=customXml/item3.xml><?xml version="1.0" encoding="utf-8"?>
+<b:Sources xmlns:b="http://schemas.openxmlformats.org/officeDocument/2006/bibliography" xmlns="http://schemas.openxmlformats.org/officeDocument/2006/bibliography" SelectedStyle="\APASixthEditionOfficeOnline.xsl" StyleName="APA" Version="6"/>
+</file>
+
 <file path=customXml/item4.xml><?xml version="1.0" encoding="utf-8"?>
-<p:properties xmlns:p="http://schemas.microsoft.com/office/2006/metadata/properties" xmlns:xsi="http://www.w3.org/2001/XMLSchema-instance" xmlns:pc="http://schemas.microsoft.com/office/infopath/2007/PartnerControls">
-  <documentManagement/>
-</p:properties>
+<?mso-contentType ?>
+<FormTemplates xmlns="http://schemas.microsoft.com/sharepoint/v3/contenttype/forms">
+  <Display>DocumentLibraryForm</Display>
+  <Edit>DocumentLibraryForm</Edit>
+  <New>DocumentLibraryForm</New>
+</FormTemplates>
 </file>
 
 <file path=customXml/itemProps1.xml><?xml version="1.0" encoding="utf-8"?>
-<ds:datastoreItem xmlns:ds="http://schemas.openxmlformats.org/officeDocument/2006/customXml" ds:itemID="{3B8FF252-BB64-4708-9642-EE3C42E19F5C}">
+<ds:datastoreItem xmlns:ds="http://schemas.openxmlformats.org/officeDocument/2006/customXml" ds:itemID="{DBD7C506-DBC6-4642-BA9F-F4562C5A81ED}">
   <ds:schemaRefs>
-    <ds:schemaRef ds:uri="http://schemas.microsoft.com/sharepoint/v3/contenttype/forms"/>
+    <ds:schemaRef ds:uri="http://schemas.microsoft.com/office/2006/metadata/properties"/>
+    <ds:schemaRef ds:uri="http://schemas.microsoft.com/office/infopath/2007/PartnerControls"/>
   </ds:schemaRefs>
 </ds:datastoreItem>
 </file>
 
 <file path=customXml/itemProps2.xml><?xml version="1.0" encoding="utf-8"?>
-<ds:datastoreItem xmlns:ds="http://schemas.openxmlformats.org/officeDocument/2006/customXml" ds:itemID="{3713DD94-D76F-44D4-A1A1-417CE8FD166A}">
-  <ds:schemaRefs>
-    <ds:schemaRef ds:uri="http://schemas.openxmlformats.org/officeDocument/2006/bibliography"/>
-  </ds:schemaRefs>
-</ds:datastoreItem>
-</file>
-
-<file path=customXml/itemProps3.xml><?xml version="1.0" encoding="utf-8"?>
 <ds:datastoreItem xmlns:ds="http://schemas.openxmlformats.org/officeDocument/2006/customXml" ds:itemID="{FB6086E3-1C2A-4B48-B202-85F13F5997C6}">
   <ds:schemaRefs>
     <ds:schemaRef ds:uri="http://schemas.microsoft.com/office/2006/metadata/contentType"/>
@@ -7548,11 +8144,18 @@
 </ds:datastoreItem>
 </file>
 
+<file path=customXml/itemProps3.xml><?xml version="1.0" encoding="utf-8"?>
+<ds:datastoreItem xmlns:ds="http://schemas.openxmlformats.org/officeDocument/2006/customXml" ds:itemID="{3713DD94-D76F-44D4-A1A1-417CE8FD166A}">
+  <ds:schemaRefs>
+    <ds:schemaRef ds:uri="http://schemas.openxmlformats.org/officeDocument/2006/bibliography"/>
+  </ds:schemaRefs>
+</ds:datastoreItem>
+</file>
+
 <file path=customXml/itemProps4.xml><?xml version="1.0" encoding="utf-8"?>
-<ds:datastoreItem xmlns:ds="http://schemas.openxmlformats.org/officeDocument/2006/customXml" ds:itemID="{DBD7C506-DBC6-4642-BA9F-F4562C5A81ED}">
+<ds:datastoreItem xmlns:ds="http://schemas.openxmlformats.org/officeDocument/2006/customXml" ds:itemID="{3B8FF252-BB64-4708-9642-EE3C42E19F5C}">
   <ds:schemaRefs>
-    <ds:schemaRef ds:uri="http://schemas.microsoft.com/office/2006/metadata/properties"/>
-    <ds:schemaRef ds:uri="http://schemas.microsoft.com/office/infopath/2007/PartnerControls"/>
+    <ds:schemaRef ds:uri="http://schemas.microsoft.com/sharepoint/v3/contenttype/forms"/>
   </ds:schemaRefs>
 </ds:datastoreItem>
 </file>
</xml_diff>